<commit_message>
Modify UC spec for Place rush order
</commit_message>
<xml_diff>
--- a/Requirement Analysis/Use case specification/Use case specification - Place Rush Order.docx
+++ b/Requirement Analysis/Use case specification/Use case specification - Place Rush Order.docx
@@ -2,7 +2,7 @@
 <file path=word/document.xml><?xml version="1.0" encoding="utf-8"?>
 <w:document xmlns:wpc="http://schemas.microsoft.com/office/word/2010/wordprocessingCanvas" xmlns:mc="http://schemas.openxmlformats.org/markup-compatibility/2006" xmlns:o="urn:schemas-microsoft-com:office:office" xmlns:r="http://schemas.openxmlformats.org/officeDocument/2006/relationships" xmlns:m="http://schemas.openxmlformats.org/officeDocument/2006/math" xmlns:v="urn:schemas-microsoft-com:vml" xmlns:wp14="http://schemas.microsoft.com/office/word/2010/wordprocessingDrawing" xmlns:wp="http://schemas.openxmlformats.org/drawingml/2006/wordprocessingDrawing" xmlns:w10="urn:schemas-microsoft-com:office:word" xmlns:w="http://schemas.openxmlformats.org/wordprocessingml/2006/main" xmlns:w14="http://schemas.microsoft.com/office/word/2010/wordml" xmlns:w15="http://schemas.microsoft.com/office/word/2012/wordml" xmlns:wpg="http://schemas.microsoft.com/office/word/2010/wordprocessingGroup" xmlns:wpi="http://schemas.microsoft.com/office/word/2010/wordprocessingInk" xmlns:wne="http://schemas.microsoft.com/office/word/2006/wordml" xmlns:wps="http://schemas.microsoft.com/office/word/2010/wordprocessingShape" mc:Ignorable="w14 w15 wp14">
   <w:body>
-    <w:p xmlns:wp14="http://schemas.microsoft.com/office/word/2010/wordml" wp14:textId="2569A7AA">
+    <w:p xmlns:wp14="http://schemas.microsoft.com/office/word/2010/wordml" wp14:textId="6D7DAACA">
       <w:pPr>
         <w:spacing w:after="160" w:line="259" w:lineRule="auto"/>
         <w:jc w:val="center"/>
@@ -36,7 +36,41 @@
           <w:szCs w:val="32"/>
           <w:lang w:val="en-US"/>
         </w:rPr>
-        <w:t>Use Case “Pay Rush Order”</w:t>
+        <w:t>Use Case “P</w:t>
+      </w:r>
+      <w:r>
+        <w:rPr>
+          <w:rFonts w:ascii="Calibri" w:hAnsi="Calibri" w:eastAsia="Calibri" w:cs="Calibri"/>
+          <w:b w:val="1"/>
+          <w:bCs w:val="1"/>
+          <w:i w:val="0"/>
+          <w:iCs w:val="0"/>
+          <w:caps w:val="0"/>
+          <w:smallCaps w:val="0"/>
+          <w:noProof w:val="0"/>
+          <w:color w:val="000000" w:themeColor="text1" w:themeTint="FF" w:themeShade="FF"/>
+          <w:sz w:val="32"/>
+          <w:szCs w:val="32"/>
+          <w:lang w:val="en-US"/>
+        </w:rPr>
+        <w:t>lace</w:t>
+      </w:r>
+      <w:r>
+        <w:rPr>
+          <w:rFonts w:ascii="Calibri" w:hAnsi="Calibri" w:eastAsia="Calibri" w:cs="Calibri"/>
+          <w:b w:val="1"/>
+          <w:bCs w:val="1"/>
+          <w:i w:val="0"/>
+          <w:iCs w:val="0"/>
+          <w:caps w:val="0"/>
+          <w:smallCaps w:val="0"/>
+          <w:noProof w:val="0"/>
+          <w:color w:val="000000" w:themeColor="text1" w:themeTint="FF" w:themeShade="FF"/>
+          <w:sz w:val="32"/>
+          <w:szCs w:val="32"/>
+          <w:lang w:val="en-US"/>
+        </w:rPr>
+        <w:t xml:space="preserve"> Rush Order”</w:t>
       </w:r>
     </w:p>
     <w:p xmlns:wp14="http://schemas.microsoft.com/office/word/2010/wordml" wp14:textId="35E50664">

</xml_diff>

<commit_message>
Modify UC spec Place Rush Order
</commit_message>
<xml_diff>
--- a/Requirement Analysis/Use case specification/Use case specification - Place Rush Order.docx
+++ b/Requirement Analysis/Use case specification/Use case specification - Place Rush Order.docx
@@ -3049,16 +3049,34 @@
         <w:t>Output data</w:t>
       </w:r>
     </w:p>
-    <w:p xmlns:wp14="http://schemas.microsoft.com/office/word/2010/wordml" wp14:textId="64F9B968">
-      <w:pPr>
+    <w:p>
+      <w:pPr>
+        <w:pStyle w:val="Normal"/>
         <w:spacing w:after="160" w:line="259" w:lineRule="auto"/>
-        <w:jc w:val="center"/>
+        <w:ind w:left="0" w:firstLine="720"/>
+        <w:jc w:val="left"/>
+        <w:rPr>
+          <w:rFonts w:ascii="Calibri" w:hAnsi="Calibri" w:eastAsia="Calibri" w:cs="Calibri"/>
+          <w:b w:val="1"/>
+          <w:bCs w:val="1"/>
+          <w:i w:val="0"/>
+          <w:iCs w:val="0"/>
+          <w:caps w:val="0"/>
+          <w:smallCaps w:val="0"/>
+          <w:noProof w:val="0"/>
+          <w:color w:val="000000" w:themeColor="text1" w:themeTint="FF" w:themeShade="FF"/>
+          <w:sz w:val="24"/>
+          <w:szCs w:val="24"/>
+          <w:lang w:val="en-US"/>
+        </w:rPr>
+      </w:pPr>
+      <w:r>
         <w:rPr>
           <w:rFonts w:ascii="Calibri" w:hAnsi="Calibri" w:eastAsia="Calibri" w:cs="Calibri"/>
           <w:b w:val="0"/>
           <w:bCs w:val="0"/>
-          <w:i w:val="1"/>
-          <w:iCs w:val="1"/>
+          <w:i w:val="0"/>
+          <w:iCs w:val="0"/>
           <w:caps w:val="0"/>
           <w:smallCaps w:val="0"/>
           <w:noProof w:val="0"/>
@@ -3067,1469 +3085,9 @@
           <w:szCs w:val="22"/>
           <w:lang w:val="en-US"/>
         </w:rPr>
-      </w:pPr>
-      <w:r>
-        <w:rPr>
-          <w:rFonts w:ascii="Calibri" w:hAnsi="Calibri" w:eastAsia="Calibri" w:cs="Calibri"/>
-          <w:b w:val="0"/>
-          <w:bCs w:val="0"/>
-          <w:i w:val="1"/>
-          <w:iCs w:val="1"/>
-          <w:caps w:val="0"/>
-          <w:smallCaps w:val="0"/>
-          <w:noProof w:val="0"/>
-          <w:color w:val="000000" w:themeColor="text1" w:themeTint="FF" w:themeShade="FF"/>
-          <w:sz w:val="22"/>
-          <w:szCs w:val="22"/>
-          <w:lang w:val="en-US"/>
-        </w:rPr>
-        <w:t>Table 2 – Output</w:t>
-      </w:r>
-      <w:r>
-        <w:rPr>
-          <w:rFonts w:ascii="Calibri" w:hAnsi="Calibri" w:eastAsia="Calibri" w:cs="Calibri"/>
-          <w:b w:val="0"/>
-          <w:bCs w:val="0"/>
-          <w:i w:val="1"/>
-          <w:iCs w:val="1"/>
-          <w:caps w:val="0"/>
-          <w:smallCaps w:val="0"/>
-          <w:noProof w:val="0"/>
-          <w:color w:val="000000" w:themeColor="text1" w:themeTint="FF" w:themeShade="FF"/>
-          <w:sz w:val="22"/>
-          <w:szCs w:val="22"/>
-          <w:lang w:val="en-US"/>
-        </w:rPr>
-        <w:t xml:space="preserve"> </w:t>
-      </w:r>
-      <w:r>
-        <w:rPr>
-          <w:rFonts w:ascii="Calibri" w:hAnsi="Calibri" w:eastAsia="Calibri" w:cs="Calibri"/>
-          <w:b w:val="0"/>
-          <w:bCs w:val="0"/>
-          <w:i w:val="1"/>
-          <w:iCs w:val="1"/>
-          <w:caps w:val="0"/>
-          <w:smallCaps w:val="0"/>
-          <w:noProof w:val="0"/>
-          <w:color w:val="000000" w:themeColor="text1" w:themeTint="FF" w:themeShade="FF"/>
-          <w:sz w:val="22"/>
-          <w:szCs w:val="22"/>
-          <w:lang w:val="en-US"/>
-        </w:rPr>
-        <w:t>data of</w:t>
-      </w:r>
-      <w:r>
-        <w:rPr>
-          <w:rFonts w:ascii="Calibri" w:hAnsi="Calibri" w:eastAsia="Calibri" w:cs="Calibri"/>
-          <w:b w:val="0"/>
-          <w:bCs w:val="0"/>
-          <w:i w:val="1"/>
-          <w:iCs w:val="1"/>
-          <w:caps w:val="0"/>
-          <w:smallCaps w:val="0"/>
-          <w:noProof w:val="0"/>
-          <w:color w:val="000000" w:themeColor="text1" w:themeTint="FF" w:themeShade="FF"/>
-          <w:sz w:val="22"/>
-          <w:szCs w:val="22"/>
-          <w:lang w:val="en-US"/>
-        </w:rPr>
-        <w:t xml:space="preserve"> displaying </w:t>
-      </w:r>
-      <w:r>
-        <w:rPr>
-          <w:rFonts w:ascii="Calibri" w:hAnsi="Calibri" w:eastAsia="Calibri" w:cs="Calibri"/>
-          <w:b w:val="0"/>
-          <w:bCs w:val="0"/>
-          <w:i w:val="1"/>
-          <w:iCs w:val="1"/>
-          <w:caps w:val="0"/>
-          <w:smallCaps w:val="0"/>
-          <w:noProof w:val="0"/>
-          <w:color w:val="000000" w:themeColor="text1" w:themeTint="FF" w:themeShade="FF"/>
-          <w:sz w:val="22"/>
-          <w:szCs w:val="22"/>
-          <w:lang w:val="en-US"/>
-        </w:rPr>
-        <w:t>rush order delivery information</w:t>
+        <w:t>None</w:t>
       </w:r>
     </w:p>
-    <w:tbl>
-      <w:tblPr>
-        <w:tblStyle w:val="TableGrid"/>
-        <w:tblW w:w="0" w:type="auto"/>
-        <w:tblLayout w:type="fixed"/>
-        <w:tblLook w:val="06A0" w:firstRow="1" w:lastRow="0" w:firstColumn="1" w:lastColumn="0" w:noHBand="1" w:noVBand="1"/>
-      </w:tblPr>
-      <w:tblGrid>
-        <w:gridCol w:w="495"/>
-        <w:gridCol w:w="1635"/>
-        <w:gridCol w:w="2730"/>
-        <w:gridCol w:w="2625"/>
-        <w:gridCol w:w="1860"/>
-      </w:tblGrid>
-      <w:tr>
-        <w:tc>
-          <w:tcPr>
-            <w:tcW w:w="495" w:type="dxa"/>
-            <w:shd w:val="clear" w:color="auto" w:fill="F4B083" w:themeFill="accent2" w:themeFillTint="99"/>
-            <w:tcMar/>
-            <w:vAlign w:val="top"/>
-          </w:tcPr>
-          <w:p>
-            <w:pPr>
-              <w:spacing w:line="259" w:lineRule="auto"/>
-              <w:jc w:val="center"/>
-              <w:rPr>
-                <w:rFonts w:ascii="Calibri" w:hAnsi="Calibri" w:eastAsia="Calibri" w:cs="Calibri"/>
-                <w:b w:val="0"/>
-                <w:bCs w:val="0"/>
-                <w:i w:val="0"/>
-                <w:iCs w:val="0"/>
-                <w:sz w:val="22"/>
-                <w:szCs w:val="22"/>
-                <w:lang w:val="en-US"/>
-              </w:rPr>
-            </w:pPr>
-            <w:r>
-              <w:rPr>
-                <w:rFonts w:ascii="Calibri" w:hAnsi="Calibri" w:eastAsia="Calibri" w:cs="Calibri"/>
-                <w:b w:val="1"/>
-                <w:bCs w:val="1"/>
-                <w:i w:val="0"/>
-                <w:iCs w:val="0"/>
-                <w:sz w:val="22"/>
-                <w:szCs w:val="22"/>
-                <w:lang w:val="en-US"/>
-              </w:rPr>
-              <w:t>No</w:t>
-            </w:r>
-          </w:p>
-        </w:tc>
-        <w:tc>
-          <w:tcPr>
-            <w:tcW w:w="1635" w:type="dxa"/>
-            <w:shd w:val="clear" w:color="auto" w:fill="F4B083" w:themeFill="accent2" w:themeFillTint="99"/>
-            <w:tcMar/>
-            <w:vAlign w:val="top"/>
-          </w:tcPr>
-          <w:p>
-            <w:pPr>
-              <w:spacing w:line="259" w:lineRule="auto"/>
-              <w:jc w:val="center"/>
-              <w:rPr>
-                <w:rFonts w:ascii="Calibri" w:hAnsi="Calibri" w:eastAsia="Calibri" w:cs="Calibri"/>
-                <w:b w:val="0"/>
-                <w:bCs w:val="0"/>
-                <w:i w:val="0"/>
-                <w:iCs w:val="0"/>
-                <w:sz w:val="22"/>
-                <w:szCs w:val="22"/>
-                <w:lang w:val="en-US"/>
-              </w:rPr>
-            </w:pPr>
-            <w:r>
-              <w:rPr>
-                <w:rFonts w:ascii="Calibri" w:hAnsi="Calibri" w:eastAsia="Calibri" w:cs="Calibri"/>
-                <w:b w:val="1"/>
-                <w:bCs w:val="1"/>
-                <w:i w:val="0"/>
-                <w:iCs w:val="0"/>
-                <w:sz w:val="22"/>
-                <w:szCs w:val="22"/>
-                <w:lang w:val="en-US"/>
-              </w:rPr>
-              <w:t>Data fields</w:t>
-            </w:r>
-          </w:p>
-        </w:tc>
-        <w:tc>
-          <w:tcPr>
-            <w:tcW w:w="2730" w:type="dxa"/>
-            <w:shd w:val="clear" w:color="auto" w:fill="F4B083" w:themeFill="accent2" w:themeFillTint="99"/>
-            <w:tcMar/>
-            <w:vAlign w:val="top"/>
-          </w:tcPr>
-          <w:p>
-            <w:pPr>
-              <w:spacing w:line="259" w:lineRule="auto"/>
-              <w:jc w:val="center"/>
-              <w:rPr>
-                <w:rFonts w:ascii="Calibri" w:hAnsi="Calibri" w:eastAsia="Calibri" w:cs="Calibri"/>
-                <w:b w:val="0"/>
-                <w:bCs w:val="0"/>
-                <w:i w:val="0"/>
-                <w:iCs w:val="0"/>
-                <w:sz w:val="22"/>
-                <w:szCs w:val="22"/>
-                <w:lang w:val="en-US"/>
-              </w:rPr>
-            </w:pPr>
-            <w:r>
-              <w:rPr>
-                <w:rFonts w:ascii="Calibri" w:hAnsi="Calibri" w:eastAsia="Calibri" w:cs="Calibri"/>
-                <w:b w:val="1"/>
-                <w:bCs w:val="1"/>
-                <w:i w:val="0"/>
-                <w:iCs w:val="0"/>
-                <w:sz w:val="22"/>
-                <w:szCs w:val="22"/>
-                <w:lang w:val="en-US"/>
-              </w:rPr>
-              <w:t>Description</w:t>
-            </w:r>
-          </w:p>
-        </w:tc>
-        <w:tc>
-          <w:tcPr>
-            <w:tcW w:w="2625" w:type="dxa"/>
-            <w:shd w:val="clear" w:color="auto" w:fill="F4B083" w:themeFill="accent2" w:themeFillTint="99"/>
-            <w:tcMar/>
-            <w:vAlign w:val="top"/>
-          </w:tcPr>
-          <w:p>
-            <w:pPr>
-              <w:spacing w:line="259" w:lineRule="auto"/>
-              <w:jc w:val="center"/>
-              <w:rPr>
-                <w:rFonts w:ascii="Calibri" w:hAnsi="Calibri" w:eastAsia="Calibri" w:cs="Calibri"/>
-                <w:b w:val="0"/>
-                <w:bCs w:val="0"/>
-                <w:i w:val="0"/>
-                <w:iCs w:val="0"/>
-                <w:sz w:val="22"/>
-                <w:szCs w:val="22"/>
-                <w:lang w:val="en-US"/>
-              </w:rPr>
-            </w:pPr>
-            <w:r>
-              <w:rPr>
-                <w:rFonts w:ascii="Calibri" w:hAnsi="Calibri" w:eastAsia="Calibri" w:cs="Calibri"/>
-                <w:b w:val="1"/>
-                <w:bCs w:val="1"/>
-                <w:i w:val="0"/>
-                <w:iCs w:val="0"/>
-                <w:sz w:val="22"/>
-                <w:szCs w:val="22"/>
-                <w:lang w:val="en-US"/>
-              </w:rPr>
-              <w:t>Display format</w:t>
-            </w:r>
-          </w:p>
-        </w:tc>
-        <w:tc>
-          <w:tcPr>
-            <w:tcW w:w="1860" w:type="dxa"/>
-            <w:shd w:val="clear" w:color="auto" w:fill="F4B083" w:themeFill="accent2" w:themeFillTint="99"/>
-            <w:tcMar/>
-            <w:vAlign w:val="top"/>
-          </w:tcPr>
-          <w:p>
-            <w:pPr>
-              <w:spacing w:line="259" w:lineRule="auto"/>
-              <w:jc w:val="center"/>
-              <w:rPr>
-                <w:rFonts w:ascii="Calibri" w:hAnsi="Calibri" w:eastAsia="Calibri" w:cs="Calibri"/>
-                <w:b w:val="0"/>
-                <w:bCs w:val="0"/>
-                <w:i w:val="0"/>
-                <w:iCs w:val="0"/>
-                <w:sz w:val="22"/>
-                <w:szCs w:val="22"/>
-                <w:lang w:val="en-US"/>
-              </w:rPr>
-            </w:pPr>
-            <w:r>
-              <w:rPr>
-                <w:rFonts w:ascii="Calibri" w:hAnsi="Calibri" w:eastAsia="Calibri" w:cs="Calibri"/>
-                <w:b w:val="1"/>
-                <w:bCs w:val="1"/>
-                <w:i w:val="0"/>
-                <w:iCs w:val="0"/>
-                <w:sz w:val="22"/>
-                <w:szCs w:val="22"/>
-                <w:lang w:val="en-US"/>
-              </w:rPr>
-              <w:t>Example</w:t>
-            </w:r>
-          </w:p>
-        </w:tc>
-      </w:tr>
-      <w:tr>
-        <w:tc>
-          <w:tcPr>
-            <w:tcW w:w="495" w:type="dxa"/>
-            <w:shd w:val="clear" w:color="auto" w:fill="FFFFFF" w:themeFill="background1"/>
-            <w:tcMar/>
-            <w:vAlign w:val="top"/>
-          </w:tcPr>
-          <w:p>
-            <w:pPr>
-              <w:spacing w:line="259" w:lineRule="auto"/>
-              <w:jc w:val="left"/>
-              <w:rPr>
-                <w:rFonts w:ascii="Calibri" w:hAnsi="Calibri" w:eastAsia="Calibri" w:cs="Calibri"/>
-                <w:b w:val="0"/>
-                <w:bCs w:val="0"/>
-                <w:i w:val="0"/>
-                <w:iCs w:val="0"/>
-                <w:sz w:val="22"/>
-                <w:szCs w:val="22"/>
-                <w:lang w:val="en-US"/>
-              </w:rPr>
-            </w:pPr>
-            <w:r>
-              <w:rPr>
-                <w:rFonts w:ascii="Calibri" w:hAnsi="Calibri" w:eastAsia="Calibri" w:cs="Calibri"/>
-                <w:b w:val="0"/>
-                <w:bCs w:val="0"/>
-                <w:i w:val="0"/>
-                <w:iCs w:val="0"/>
-                <w:sz w:val="22"/>
-                <w:szCs w:val="22"/>
-                <w:lang w:val="en-US"/>
-              </w:rPr>
-              <w:t>1.</w:t>
-            </w:r>
-          </w:p>
-        </w:tc>
-        <w:tc>
-          <w:tcPr>
-            <w:tcW w:w="1635" w:type="dxa"/>
-            <w:shd w:val="clear" w:color="auto" w:fill="FFFFFF" w:themeFill="background1"/>
-            <w:tcMar/>
-            <w:vAlign w:val="top"/>
-          </w:tcPr>
-          <w:p>
-            <w:pPr>
-              <w:spacing w:line="259" w:lineRule="auto"/>
-              <w:jc w:val="left"/>
-              <w:rPr>
-                <w:rFonts w:ascii="Calibri" w:hAnsi="Calibri" w:eastAsia="Calibri" w:cs="Calibri"/>
-                <w:b w:val="0"/>
-                <w:bCs w:val="0"/>
-                <w:i w:val="0"/>
-                <w:iCs w:val="0"/>
-                <w:sz w:val="22"/>
-                <w:szCs w:val="22"/>
-                <w:lang w:val="en-US"/>
-              </w:rPr>
-            </w:pPr>
-            <w:r>
-              <w:rPr>
-                <w:rFonts w:ascii="Calibri" w:hAnsi="Calibri" w:eastAsia="Calibri" w:cs="Calibri"/>
-                <w:b w:val="0"/>
-                <w:bCs w:val="0"/>
-                <w:i w:val="0"/>
-                <w:iCs w:val="0"/>
-                <w:sz w:val="22"/>
-                <w:szCs w:val="22"/>
-                <w:lang w:val="en-US"/>
-              </w:rPr>
-              <w:t>Receiver Name</w:t>
-            </w:r>
-          </w:p>
-        </w:tc>
-        <w:tc>
-          <w:tcPr>
-            <w:tcW w:w="2730" w:type="dxa"/>
-            <w:shd w:val="clear" w:color="auto" w:fill="FFFFFF" w:themeFill="background1"/>
-            <w:tcMar/>
-            <w:vAlign w:val="top"/>
-          </w:tcPr>
-          <w:p>
-            <w:pPr>
-              <w:pStyle w:val="Normal"/>
-              <w:spacing w:line="259" w:lineRule="auto"/>
-              <w:jc w:val="both"/>
-              <w:rPr>
-                <w:rFonts w:ascii="Calibri" w:hAnsi="Calibri" w:eastAsia="Calibri" w:cs="Calibri"/>
-                <w:b w:val="0"/>
-                <w:bCs w:val="0"/>
-                <w:i w:val="0"/>
-                <w:iCs w:val="0"/>
-                <w:sz w:val="22"/>
-                <w:szCs w:val="22"/>
-                <w:lang w:val="en-US"/>
-              </w:rPr>
-            </w:pPr>
-          </w:p>
-        </w:tc>
-        <w:tc>
-          <w:tcPr>
-            <w:tcW w:w="2625" w:type="dxa"/>
-            <w:shd w:val="clear" w:color="auto" w:fill="FFFFFF" w:themeFill="background1"/>
-            <w:tcMar/>
-            <w:vAlign w:val="top"/>
-          </w:tcPr>
-          <w:p>
-            <w:pPr>
-              <w:pStyle w:val="Normal"/>
-              <w:spacing w:line="259" w:lineRule="auto"/>
-              <w:jc w:val="both"/>
-              <w:rPr>
-                <w:rFonts w:ascii="Calibri" w:hAnsi="Calibri" w:eastAsia="Calibri" w:cs="Calibri"/>
-                <w:b w:val="0"/>
-                <w:bCs w:val="0"/>
-                <w:i w:val="0"/>
-                <w:iCs w:val="0"/>
-                <w:sz w:val="22"/>
-                <w:szCs w:val="22"/>
-                <w:lang w:val="en-US"/>
-              </w:rPr>
-            </w:pPr>
-          </w:p>
-        </w:tc>
-        <w:tc>
-          <w:tcPr>
-            <w:tcW w:w="1860" w:type="dxa"/>
-            <w:shd w:val="clear" w:color="auto" w:fill="FFFFFF" w:themeFill="background1"/>
-            <w:tcMar/>
-            <w:vAlign w:val="top"/>
-          </w:tcPr>
-          <w:p>
-            <w:pPr>
-              <w:pStyle w:val="Normal"/>
-              <w:spacing w:line="259" w:lineRule="auto"/>
-              <w:jc w:val="left"/>
-              <w:rPr>
-                <w:rFonts w:ascii="Calibri" w:hAnsi="Calibri" w:eastAsia="Calibri" w:cs="Calibri"/>
-                <w:b w:val="0"/>
-                <w:bCs w:val="0"/>
-                <w:i w:val="0"/>
-                <w:iCs w:val="0"/>
-                <w:sz w:val="22"/>
-                <w:szCs w:val="22"/>
-                <w:lang w:val="en-US"/>
-              </w:rPr>
-            </w:pPr>
-            <w:r>
-              <w:rPr>
-                <w:rFonts w:ascii="Calibri" w:hAnsi="Calibri" w:eastAsia="Calibri" w:cs="Calibri"/>
-                <w:b w:val="0"/>
-                <w:bCs w:val="0"/>
-                <w:i w:val="0"/>
-                <w:iCs w:val="0"/>
-                <w:sz w:val="22"/>
-                <w:szCs w:val="22"/>
-                <w:lang w:val="en-US"/>
-              </w:rPr>
-              <w:t>Do Minh Hieu</w:t>
-            </w:r>
-          </w:p>
-        </w:tc>
-      </w:tr>
-      <w:tr>
-        <w:tc>
-          <w:tcPr>
-            <w:tcW w:w="495" w:type="dxa"/>
-            <w:shd w:val="clear" w:color="auto" w:fill="FFFFFF" w:themeFill="background1"/>
-            <w:tcMar/>
-            <w:vAlign w:val="top"/>
-          </w:tcPr>
-          <w:p>
-            <w:pPr>
-              <w:spacing w:line="259" w:lineRule="auto"/>
-              <w:jc w:val="left"/>
-              <w:rPr>
-                <w:rFonts w:ascii="Calibri" w:hAnsi="Calibri" w:eastAsia="Calibri" w:cs="Calibri"/>
-                <w:b w:val="0"/>
-                <w:bCs w:val="0"/>
-                <w:i w:val="0"/>
-                <w:iCs w:val="0"/>
-                <w:sz w:val="22"/>
-                <w:szCs w:val="22"/>
-                <w:lang w:val="en-US"/>
-              </w:rPr>
-            </w:pPr>
-            <w:r>
-              <w:rPr>
-                <w:rFonts w:ascii="Calibri" w:hAnsi="Calibri" w:eastAsia="Calibri" w:cs="Calibri"/>
-                <w:b w:val="0"/>
-                <w:bCs w:val="0"/>
-                <w:i w:val="0"/>
-                <w:iCs w:val="0"/>
-                <w:sz w:val="22"/>
-                <w:szCs w:val="22"/>
-                <w:lang w:val="en-US"/>
-              </w:rPr>
-              <w:t>2.</w:t>
-            </w:r>
-          </w:p>
-        </w:tc>
-        <w:tc>
-          <w:tcPr>
-            <w:tcW w:w="1635" w:type="dxa"/>
-            <w:shd w:val="clear" w:color="auto" w:fill="FFFFFF" w:themeFill="background1"/>
-            <w:tcMar/>
-            <w:vAlign w:val="top"/>
-          </w:tcPr>
-          <w:p>
-            <w:pPr>
-              <w:spacing w:line="259" w:lineRule="auto"/>
-              <w:jc w:val="left"/>
-              <w:rPr>
-                <w:rFonts w:ascii="Calibri" w:hAnsi="Calibri" w:eastAsia="Calibri" w:cs="Calibri"/>
-                <w:b w:val="0"/>
-                <w:bCs w:val="0"/>
-                <w:i w:val="0"/>
-                <w:iCs w:val="0"/>
-                <w:sz w:val="22"/>
-                <w:szCs w:val="22"/>
-                <w:lang w:val="en-US"/>
-              </w:rPr>
-            </w:pPr>
-            <w:r>
-              <w:rPr>
-                <w:rFonts w:ascii="Calibri" w:hAnsi="Calibri" w:eastAsia="Calibri" w:cs="Calibri"/>
-                <w:b w:val="0"/>
-                <w:bCs w:val="0"/>
-                <w:i w:val="0"/>
-                <w:iCs w:val="0"/>
-                <w:sz w:val="22"/>
-                <w:szCs w:val="22"/>
-                <w:lang w:val="en-US"/>
-              </w:rPr>
-              <w:t>Phone Number</w:t>
-            </w:r>
-          </w:p>
-        </w:tc>
-        <w:tc>
-          <w:tcPr>
-            <w:tcW w:w="2730" w:type="dxa"/>
-            <w:shd w:val="clear" w:color="auto" w:fill="FFFFFF" w:themeFill="background1"/>
-            <w:tcMar/>
-            <w:vAlign w:val="top"/>
-          </w:tcPr>
-          <w:p>
-            <w:pPr>
-              <w:pStyle w:val="Normal"/>
-              <w:spacing w:line="259" w:lineRule="auto"/>
-              <w:jc w:val="both"/>
-              <w:rPr>
-                <w:rFonts w:ascii="Calibri" w:hAnsi="Calibri" w:eastAsia="Calibri" w:cs="Calibri"/>
-                <w:b w:val="0"/>
-                <w:bCs w:val="0"/>
-                <w:i w:val="0"/>
-                <w:iCs w:val="0"/>
-                <w:sz w:val="22"/>
-                <w:szCs w:val="22"/>
-                <w:lang w:val="en-US"/>
-              </w:rPr>
-            </w:pPr>
-          </w:p>
-        </w:tc>
-        <w:tc>
-          <w:tcPr>
-            <w:tcW w:w="2625" w:type="dxa"/>
-            <w:shd w:val="clear" w:color="auto" w:fill="FFFFFF" w:themeFill="background1"/>
-            <w:tcMar/>
-            <w:vAlign w:val="top"/>
-          </w:tcPr>
-          <w:p>
-            <w:pPr>
-              <w:pStyle w:val="Normal"/>
-              <w:spacing w:line="259" w:lineRule="auto"/>
-              <w:jc w:val="both"/>
-              <w:rPr>
-                <w:rFonts w:ascii="Calibri" w:hAnsi="Calibri" w:eastAsia="Calibri" w:cs="Calibri"/>
-                <w:b w:val="0"/>
-                <w:bCs w:val="0"/>
-                <w:i w:val="0"/>
-                <w:iCs w:val="0"/>
-                <w:sz w:val="22"/>
-                <w:szCs w:val="22"/>
-                <w:lang w:val="en-US"/>
-              </w:rPr>
-            </w:pPr>
-          </w:p>
-        </w:tc>
-        <w:tc>
-          <w:tcPr>
-            <w:tcW w:w="1860" w:type="dxa"/>
-            <w:shd w:val="clear" w:color="auto" w:fill="FFFFFF" w:themeFill="background1"/>
-            <w:tcMar/>
-            <w:vAlign w:val="top"/>
-          </w:tcPr>
-          <w:p>
-            <w:pPr>
-              <w:pStyle w:val="Normal"/>
-              <w:spacing w:line="259" w:lineRule="auto"/>
-              <w:jc w:val="both"/>
-              <w:rPr>
-                <w:rFonts w:ascii="Calibri" w:hAnsi="Calibri" w:eastAsia="Calibri" w:cs="Calibri"/>
-                <w:b w:val="0"/>
-                <w:bCs w:val="0"/>
-                <w:i w:val="0"/>
-                <w:iCs w:val="0"/>
-                <w:sz w:val="22"/>
-                <w:szCs w:val="22"/>
-                <w:lang w:val="en-US"/>
-              </w:rPr>
-            </w:pPr>
-            <w:r>
-              <w:rPr>
-                <w:rFonts w:ascii="Calibri" w:hAnsi="Calibri" w:eastAsia="Calibri" w:cs="Calibri"/>
-                <w:b w:val="0"/>
-                <w:bCs w:val="0"/>
-                <w:i w:val="0"/>
-                <w:iCs w:val="0"/>
-                <w:sz w:val="22"/>
-                <w:szCs w:val="22"/>
-                <w:lang w:val="en-US"/>
-              </w:rPr>
-              <w:t>0987654321</w:t>
-            </w:r>
-          </w:p>
-        </w:tc>
-      </w:tr>
-      <w:tr>
-        <w:tc>
-          <w:tcPr>
-            <w:tcW w:w="495" w:type="dxa"/>
-            <w:shd w:val="clear" w:color="auto" w:fill="FFFFFF" w:themeFill="background1"/>
-            <w:tcMar/>
-            <w:vAlign w:val="top"/>
-          </w:tcPr>
-          <w:p>
-            <w:pPr>
-              <w:spacing w:line="259" w:lineRule="auto"/>
-              <w:jc w:val="left"/>
-              <w:rPr>
-                <w:rFonts w:ascii="Calibri" w:hAnsi="Calibri" w:eastAsia="Calibri" w:cs="Calibri"/>
-                <w:b w:val="0"/>
-                <w:bCs w:val="0"/>
-                <w:i w:val="0"/>
-                <w:iCs w:val="0"/>
-                <w:sz w:val="22"/>
-                <w:szCs w:val="22"/>
-                <w:lang w:val="en-US"/>
-              </w:rPr>
-            </w:pPr>
-            <w:r>
-              <w:rPr>
-                <w:rFonts w:ascii="Calibri" w:hAnsi="Calibri" w:eastAsia="Calibri" w:cs="Calibri"/>
-                <w:b w:val="0"/>
-                <w:bCs w:val="0"/>
-                <w:i w:val="0"/>
-                <w:iCs w:val="0"/>
-                <w:sz w:val="22"/>
-                <w:szCs w:val="22"/>
-                <w:lang w:val="en-US"/>
-              </w:rPr>
-              <w:t>3.</w:t>
-            </w:r>
-          </w:p>
-        </w:tc>
-        <w:tc>
-          <w:tcPr>
-            <w:tcW w:w="1635" w:type="dxa"/>
-            <w:shd w:val="clear" w:color="auto" w:fill="FFFFFF" w:themeFill="background1"/>
-            <w:tcMar/>
-            <w:vAlign w:val="top"/>
-          </w:tcPr>
-          <w:p>
-            <w:pPr>
-              <w:spacing w:line="259" w:lineRule="auto"/>
-              <w:jc w:val="left"/>
-              <w:rPr>
-                <w:rFonts w:ascii="Calibri" w:hAnsi="Calibri" w:eastAsia="Calibri" w:cs="Calibri"/>
-                <w:b w:val="0"/>
-                <w:bCs w:val="0"/>
-                <w:i w:val="0"/>
-                <w:iCs w:val="0"/>
-                <w:sz w:val="22"/>
-                <w:szCs w:val="22"/>
-                <w:lang w:val="en-US"/>
-              </w:rPr>
-            </w:pPr>
-            <w:r>
-              <w:rPr>
-                <w:rFonts w:ascii="Calibri" w:hAnsi="Calibri" w:eastAsia="Calibri" w:cs="Calibri"/>
-                <w:b w:val="0"/>
-                <w:bCs w:val="0"/>
-                <w:i w:val="0"/>
-                <w:iCs w:val="0"/>
-                <w:sz w:val="22"/>
-                <w:szCs w:val="22"/>
-                <w:lang w:val="en-US"/>
-              </w:rPr>
-              <w:t>Province</w:t>
-            </w:r>
-          </w:p>
-        </w:tc>
-        <w:tc>
-          <w:tcPr>
-            <w:tcW w:w="2730" w:type="dxa"/>
-            <w:shd w:val="clear" w:color="auto" w:fill="FFFFFF" w:themeFill="background1"/>
-            <w:tcMar/>
-            <w:vAlign w:val="top"/>
-          </w:tcPr>
-          <w:p>
-            <w:pPr>
-              <w:pStyle w:val="Normal"/>
-              <w:spacing w:line="259" w:lineRule="auto"/>
-              <w:jc w:val="left"/>
-              <w:rPr>
-                <w:rFonts w:ascii="Calibri" w:hAnsi="Calibri" w:eastAsia="Calibri" w:cs="Calibri"/>
-                <w:b w:val="0"/>
-                <w:bCs w:val="0"/>
-                <w:i w:val="0"/>
-                <w:iCs w:val="0"/>
-                <w:sz w:val="22"/>
-                <w:szCs w:val="22"/>
-                <w:lang w:val="en-US"/>
-              </w:rPr>
-            </w:pPr>
-            <w:r>
-              <w:rPr>
-                <w:rFonts w:ascii="Calibri" w:hAnsi="Calibri" w:eastAsia="Calibri" w:cs="Calibri"/>
-                <w:b w:val="0"/>
-                <w:bCs w:val="0"/>
-                <w:i w:val="0"/>
-                <w:iCs w:val="0"/>
-                <w:sz w:val="22"/>
-                <w:szCs w:val="22"/>
-                <w:lang w:val="en-US"/>
-              </w:rPr>
-              <w:t>Choose from a list</w:t>
-            </w:r>
-          </w:p>
-        </w:tc>
-        <w:tc>
-          <w:tcPr>
-            <w:tcW w:w="2625" w:type="dxa"/>
-            <w:shd w:val="clear" w:color="auto" w:fill="FFFFFF" w:themeFill="background1"/>
-            <w:tcMar/>
-            <w:vAlign w:val="top"/>
-          </w:tcPr>
-          <w:p>
-            <w:pPr>
-              <w:pStyle w:val="Normal"/>
-              <w:spacing w:line="259" w:lineRule="auto"/>
-              <w:jc w:val="both"/>
-              <w:rPr>
-                <w:rFonts w:ascii="Calibri" w:hAnsi="Calibri" w:eastAsia="Calibri" w:cs="Calibri"/>
-                <w:b w:val="0"/>
-                <w:bCs w:val="0"/>
-                <w:i w:val="0"/>
-                <w:iCs w:val="0"/>
-                <w:sz w:val="22"/>
-                <w:szCs w:val="22"/>
-                <w:lang w:val="en-US"/>
-              </w:rPr>
-            </w:pPr>
-          </w:p>
-        </w:tc>
-        <w:tc>
-          <w:tcPr>
-            <w:tcW w:w="1860" w:type="dxa"/>
-            <w:shd w:val="clear" w:color="auto" w:fill="FFFFFF" w:themeFill="background1"/>
-            <w:tcMar/>
-            <w:vAlign w:val="top"/>
-          </w:tcPr>
-          <w:p>
-            <w:pPr>
-              <w:pStyle w:val="Normal"/>
-              <w:spacing w:line="259" w:lineRule="auto"/>
-              <w:jc w:val="left"/>
-              <w:rPr>
-                <w:rFonts w:ascii="Calibri" w:hAnsi="Calibri" w:eastAsia="Calibri" w:cs="Calibri"/>
-                <w:b w:val="0"/>
-                <w:bCs w:val="0"/>
-                <w:i w:val="0"/>
-                <w:iCs w:val="0"/>
-                <w:sz w:val="22"/>
-                <w:szCs w:val="22"/>
-                <w:lang w:val="en-US"/>
-              </w:rPr>
-            </w:pPr>
-            <w:r>
-              <w:rPr>
-                <w:rFonts w:ascii="Calibri" w:hAnsi="Calibri" w:eastAsia="Calibri" w:cs="Calibri"/>
-                <w:b w:val="0"/>
-                <w:bCs w:val="0"/>
-                <w:i w:val="0"/>
-                <w:iCs w:val="0"/>
-                <w:sz w:val="22"/>
-                <w:szCs w:val="22"/>
-                <w:lang w:val="en-US"/>
-              </w:rPr>
-              <w:t>Hanoi</w:t>
-            </w:r>
-          </w:p>
-        </w:tc>
-      </w:tr>
-      <w:tr>
-        <w:tc>
-          <w:tcPr>
-            <w:tcW w:w="495" w:type="dxa"/>
-            <w:shd w:val="clear" w:color="auto" w:fill="FFFFFF" w:themeFill="background1"/>
-            <w:tcMar/>
-            <w:vAlign w:val="top"/>
-          </w:tcPr>
-          <w:p>
-            <w:pPr>
-              <w:spacing w:line="259" w:lineRule="auto"/>
-              <w:jc w:val="left"/>
-              <w:rPr>
-                <w:rFonts w:ascii="Calibri" w:hAnsi="Calibri" w:eastAsia="Calibri" w:cs="Calibri"/>
-                <w:b w:val="0"/>
-                <w:bCs w:val="0"/>
-                <w:i w:val="0"/>
-                <w:iCs w:val="0"/>
-                <w:sz w:val="22"/>
-                <w:szCs w:val="22"/>
-                <w:lang w:val="en-US"/>
-              </w:rPr>
-            </w:pPr>
-            <w:r>
-              <w:rPr>
-                <w:rFonts w:ascii="Calibri" w:hAnsi="Calibri" w:eastAsia="Calibri" w:cs="Calibri"/>
-                <w:b w:val="0"/>
-                <w:bCs w:val="0"/>
-                <w:i w:val="0"/>
-                <w:iCs w:val="0"/>
-                <w:sz w:val="22"/>
-                <w:szCs w:val="22"/>
-                <w:lang w:val="en-US"/>
-              </w:rPr>
-              <w:t>4.</w:t>
-            </w:r>
-          </w:p>
-        </w:tc>
-        <w:tc>
-          <w:tcPr>
-            <w:tcW w:w="1635" w:type="dxa"/>
-            <w:shd w:val="clear" w:color="auto" w:fill="FFFFFF" w:themeFill="background1"/>
-            <w:tcMar/>
-            <w:vAlign w:val="top"/>
-          </w:tcPr>
-          <w:p>
-            <w:pPr>
-              <w:spacing w:line="259" w:lineRule="auto"/>
-              <w:jc w:val="left"/>
-              <w:rPr>
-                <w:rFonts w:ascii="Calibri" w:hAnsi="Calibri" w:eastAsia="Calibri" w:cs="Calibri"/>
-                <w:b w:val="0"/>
-                <w:bCs w:val="0"/>
-                <w:i w:val="0"/>
-                <w:iCs w:val="0"/>
-                <w:sz w:val="22"/>
-                <w:szCs w:val="22"/>
-                <w:lang w:val="en-US"/>
-              </w:rPr>
-            </w:pPr>
-            <w:r>
-              <w:rPr>
-                <w:rFonts w:ascii="Calibri" w:hAnsi="Calibri" w:eastAsia="Calibri" w:cs="Calibri"/>
-                <w:b w:val="0"/>
-                <w:bCs w:val="0"/>
-                <w:i w:val="0"/>
-                <w:iCs w:val="0"/>
-                <w:sz w:val="22"/>
-                <w:szCs w:val="22"/>
-                <w:lang w:val="en-US"/>
-              </w:rPr>
-              <w:t>Address</w:t>
-            </w:r>
-          </w:p>
-        </w:tc>
-        <w:tc>
-          <w:tcPr>
-            <w:tcW w:w="2730" w:type="dxa"/>
-            <w:shd w:val="clear" w:color="auto" w:fill="FFFFFF" w:themeFill="background1"/>
-            <w:tcMar/>
-            <w:vAlign w:val="top"/>
-          </w:tcPr>
-          <w:p>
-            <w:pPr>
-              <w:pStyle w:val="Normal"/>
-              <w:spacing w:line="259" w:lineRule="auto"/>
-              <w:jc w:val="both"/>
-              <w:rPr>
-                <w:rFonts w:ascii="Calibri" w:hAnsi="Calibri" w:eastAsia="Calibri" w:cs="Calibri"/>
-                <w:b w:val="0"/>
-                <w:bCs w:val="0"/>
-                <w:i w:val="0"/>
-                <w:iCs w:val="0"/>
-                <w:sz w:val="22"/>
-                <w:szCs w:val="22"/>
-                <w:lang w:val="en-US"/>
-              </w:rPr>
-            </w:pPr>
-          </w:p>
-        </w:tc>
-        <w:tc>
-          <w:tcPr>
-            <w:tcW w:w="2625" w:type="dxa"/>
-            <w:shd w:val="clear" w:color="auto" w:fill="FFFFFF" w:themeFill="background1"/>
-            <w:tcMar/>
-            <w:vAlign w:val="top"/>
-          </w:tcPr>
-          <w:p>
-            <w:pPr>
-              <w:pStyle w:val="Normal"/>
-              <w:spacing w:line="259" w:lineRule="auto"/>
-              <w:jc w:val="both"/>
-              <w:rPr>
-                <w:rFonts w:ascii="Calibri" w:hAnsi="Calibri" w:eastAsia="Calibri" w:cs="Calibri"/>
-                <w:b w:val="0"/>
-                <w:bCs w:val="0"/>
-                <w:i w:val="0"/>
-                <w:iCs w:val="0"/>
-                <w:sz w:val="22"/>
-                <w:szCs w:val="22"/>
-                <w:lang w:val="en-US"/>
-              </w:rPr>
-            </w:pPr>
-          </w:p>
-        </w:tc>
-        <w:tc>
-          <w:tcPr>
-            <w:tcW w:w="1860" w:type="dxa"/>
-            <w:shd w:val="clear" w:color="auto" w:fill="FFFFFF" w:themeFill="background1"/>
-            <w:tcMar/>
-            <w:vAlign w:val="top"/>
-          </w:tcPr>
-          <w:p>
-            <w:pPr>
-              <w:spacing w:line="259" w:lineRule="auto"/>
-              <w:jc w:val="left"/>
-              <w:rPr>
-                <w:rFonts w:ascii="Calibri" w:hAnsi="Calibri" w:eastAsia="Calibri" w:cs="Calibri"/>
-                <w:b w:val="0"/>
-                <w:bCs w:val="0"/>
-                <w:i w:val="0"/>
-                <w:iCs w:val="0"/>
-                <w:sz w:val="22"/>
-                <w:szCs w:val="22"/>
-                <w:lang w:val="en-US"/>
-              </w:rPr>
-            </w:pPr>
-            <w:r>
-              <w:rPr>
-                <w:rFonts w:ascii="Calibri" w:hAnsi="Calibri" w:eastAsia="Calibri" w:cs="Calibri"/>
-                <w:b w:val="0"/>
-                <w:bCs w:val="0"/>
-                <w:i w:val="0"/>
-                <w:iCs w:val="0"/>
-                <w:sz w:val="22"/>
-                <w:szCs w:val="22"/>
-                <w:lang w:val="en-US"/>
-              </w:rPr>
-              <w:t xml:space="preserve">12, 34 Alley of </w:t>
-            </w:r>
-            <w:proofErr w:type="gramStart"/>
-            <w:r>
-              <w:rPr>
-                <w:rFonts w:ascii="Calibri" w:hAnsi="Calibri" w:eastAsia="Calibri" w:cs="Calibri"/>
-                <w:b w:val="0"/>
-                <w:bCs w:val="0"/>
-                <w:i w:val="0"/>
-                <w:iCs w:val="0"/>
-                <w:sz w:val="22"/>
-                <w:szCs w:val="22"/>
-                <w:lang w:val="en-US"/>
-              </w:rPr>
-              <w:t>Tran Thai Tong street</w:t>
-            </w:r>
-            <w:proofErr w:type="gramEnd"/>
-            <w:r>
-              <w:rPr>
-                <w:rFonts w:ascii="Calibri" w:hAnsi="Calibri" w:eastAsia="Calibri" w:cs="Calibri"/>
-                <w:b w:val="0"/>
-                <w:bCs w:val="0"/>
-                <w:i w:val="0"/>
-                <w:iCs w:val="0"/>
-                <w:sz w:val="22"/>
-                <w:szCs w:val="22"/>
-                <w:lang w:val="en-US"/>
-              </w:rPr>
-              <w:t xml:space="preserve">, Cau </w:t>
-            </w:r>
-            <w:proofErr w:type="spellStart"/>
-            <w:r>
-              <w:rPr>
-                <w:rFonts w:ascii="Calibri" w:hAnsi="Calibri" w:eastAsia="Calibri" w:cs="Calibri"/>
-                <w:b w:val="0"/>
-                <w:bCs w:val="0"/>
-                <w:i w:val="0"/>
-                <w:iCs w:val="0"/>
-                <w:sz w:val="22"/>
-                <w:szCs w:val="22"/>
-                <w:lang w:val="en-US"/>
-              </w:rPr>
-              <w:t>Giay</w:t>
-            </w:r>
-            <w:proofErr w:type="spellEnd"/>
-            <w:r>
-              <w:rPr>
-                <w:rFonts w:ascii="Calibri" w:hAnsi="Calibri" w:eastAsia="Calibri" w:cs="Calibri"/>
-                <w:b w:val="0"/>
-                <w:bCs w:val="0"/>
-                <w:i w:val="0"/>
-                <w:iCs w:val="0"/>
-                <w:sz w:val="22"/>
-                <w:szCs w:val="22"/>
-                <w:lang w:val="en-US"/>
-              </w:rPr>
-              <w:t xml:space="preserve"> district</w:t>
-            </w:r>
-          </w:p>
-          <w:p>
-            <w:pPr>
-              <w:pStyle w:val="Normal"/>
-              <w:spacing w:line="259" w:lineRule="auto"/>
-              <w:jc w:val="left"/>
-              <w:rPr>
-                <w:rFonts w:ascii="Calibri" w:hAnsi="Calibri" w:eastAsia="Calibri" w:cs="Calibri"/>
-                <w:b w:val="0"/>
-                <w:bCs w:val="0"/>
-                <w:i w:val="0"/>
-                <w:iCs w:val="0"/>
-                <w:sz w:val="22"/>
-                <w:szCs w:val="22"/>
-                <w:lang w:val="en-US"/>
-              </w:rPr>
-            </w:pPr>
-          </w:p>
-        </w:tc>
-      </w:tr>
-      <w:tr>
-        <w:tc>
-          <w:tcPr>
-            <w:tcW w:w="495" w:type="dxa"/>
-            <w:shd w:val="clear" w:color="auto" w:fill="FFFFFF" w:themeFill="background1"/>
-            <w:tcMar/>
-            <w:vAlign w:val="top"/>
-          </w:tcPr>
-          <w:p>
-            <w:pPr>
-              <w:spacing w:line="259" w:lineRule="auto"/>
-              <w:jc w:val="left"/>
-              <w:rPr>
-                <w:rFonts w:ascii="Calibri" w:hAnsi="Calibri" w:eastAsia="Calibri" w:cs="Calibri"/>
-                <w:b w:val="0"/>
-                <w:bCs w:val="0"/>
-                <w:i w:val="0"/>
-                <w:iCs w:val="0"/>
-                <w:sz w:val="22"/>
-                <w:szCs w:val="22"/>
-                <w:lang w:val="en-US"/>
-              </w:rPr>
-            </w:pPr>
-            <w:r>
-              <w:rPr>
-                <w:rFonts w:ascii="Calibri" w:hAnsi="Calibri" w:eastAsia="Calibri" w:cs="Calibri"/>
-                <w:b w:val="0"/>
-                <w:bCs w:val="0"/>
-                <w:i w:val="0"/>
-                <w:iCs w:val="0"/>
-                <w:sz w:val="22"/>
-                <w:szCs w:val="22"/>
-                <w:lang w:val="en-US"/>
-              </w:rPr>
-              <w:t>5.</w:t>
-            </w:r>
-          </w:p>
-        </w:tc>
-        <w:tc>
-          <w:tcPr>
-            <w:tcW w:w="1635" w:type="dxa"/>
-            <w:shd w:val="clear" w:color="auto" w:fill="FFFFFF" w:themeFill="background1"/>
-            <w:tcMar/>
-            <w:vAlign w:val="top"/>
-          </w:tcPr>
-          <w:p>
-            <w:pPr>
-              <w:spacing w:line="259" w:lineRule="auto"/>
-              <w:jc w:val="left"/>
-              <w:rPr>
-                <w:rFonts w:ascii="Calibri" w:hAnsi="Calibri" w:eastAsia="Calibri" w:cs="Calibri"/>
-                <w:b w:val="0"/>
-                <w:bCs w:val="0"/>
-                <w:i w:val="0"/>
-                <w:iCs w:val="0"/>
-                <w:sz w:val="22"/>
-                <w:szCs w:val="22"/>
-                <w:lang w:val="en-US"/>
-              </w:rPr>
-            </w:pPr>
-            <w:r>
-              <w:rPr>
-                <w:rFonts w:ascii="Calibri" w:hAnsi="Calibri" w:eastAsia="Calibri" w:cs="Calibri"/>
-                <w:b w:val="0"/>
-                <w:bCs w:val="0"/>
-                <w:i w:val="0"/>
-                <w:iCs w:val="0"/>
-                <w:sz w:val="22"/>
-                <w:szCs w:val="22"/>
-                <w:lang w:val="en-US"/>
-              </w:rPr>
-              <w:t>Shipping instructions</w:t>
-            </w:r>
-          </w:p>
-        </w:tc>
-        <w:tc>
-          <w:tcPr>
-            <w:tcW w:w="2730" w:type="dxa"/>
-            <w:shd w:val="clear" w:color="auto" w:fill="FFFFFF" w:themeFill="background1"/>
-            <w:tcMar/>
-            <w:vAlign w:val="top"/>
-          </w:tcPr>
-          <w:p>
-            <w:pPr>
-              <w:pStyle w:val="Normal"/>
-              <w:spacing w:line="259" w:lineRule="auto"/>
-              <w:jc w:val="left"/>
-              <w:rPr>
-                <w:rFonts w:ascii="Calibri" w:hAnsi="Calibri" w:eastAsia="Calibri" w:cs="Calibri"/>
-                <w:b w:val="0"/>
-                <w:bCs w:val="0"/>
-                <w:i w:val="0"/>
-                <w:iCs w:val="0"/>
-                <w:sz w:val="22"/>
-                <w:szCs w:val="22"/>
-                <w:lang w:val="en-US"/>
-              </w:rPr>
-            </w:pPr>
-            <w:r>
-              <w:rPr>
-                <w:rFonts w:ascii="Calibri" w:hAnsi="Calibri" w:eastAsia="Calibri" w:cs="Calibri"/>
-                <w:b w:val="0"/>
-                <w:bCs w:val="0"/>
-                <w:i w:val="0"/>
-                <w:iCs w:val="0"/>
-                <w:sz w:val="22"/>
-                <w:szCs w:val="22"/>
-                <w:lang w:val="en-US"/>
-              </w:rPr>
-              <w:t>•  Notes from customer</w:t>
-            </w:r>
-          </w:p>
-        </w:tc>
-        <w:tc>
-          <w:tcPr>
-            <w:tcW w:w="2625" w:type="dxa"/>
-            <w:shd w:val="clear" w:color="auto" w:fill="FFFFFF" w:themeFill="background1"/>
-            <w:tcMar/>
-            <w:vAlign w:val="top"/>
-          </w:tcPr>
-          <w:p>
-            <w:pPr>
-              <w:pStyle w:val="Normal"/>
-              <w:spacing w:line="259" w:lineRule="auto"/>
-              <w:jc w:val="both"/>
-              <w:rPr>
-                <w:rFonts w:ascii="Calibri" w:hAnsi="Calibri" w:eastAsia="Calibri" w:cs="Calibri"/>
-                <w:b w:val="0"/>
-                <w:bCs w:val="0"/>
-                <w:i w:val="0"/>
-                <w:iCs w:val="0"/>
-                <w:sz w:val="22"/>
-                <w:szCs w:val="22"/>
-                <w:lang w:val="en-US"/>
-              </w:rPr>
-            </w:pPr>
-          </w:p>
-        </w:tc>
-        <w:tc>
-          <w:tcPr>
-            <w:tcW w:w="1860" w:type="dxa"/>
-            <w:shd w:val="clear" w:color="auto" w:fill="FFFFFF" w:themeFill="background1"/>
-            <w:tcMar/>
-            <w:vAlign w:val="top"/>
-          </w:tcPr>
-          <w:p>
-            <w:pPr>
-              <w:pStyle w:val="Normal"/>
-              <w:spacing w:line="259" w:lineRule="auto"/>
-              <w:ind w:left="0"/>
-              <w:jc w:val="left"/>
-              <w:rPr>
-                <w:rFonts w:ascii="Calibri" w:hAnsi="Calibri" w:eastAsia="Calibri" w:cs="Calibri"/>
-                <w:b w:val="0"/>
-                <w:bCs w:val="0"/>
-                <w:i w:val="0"/>
-                <w:iCs w:val="0"/>
-                <w:sz w:val="22"/>
-                <w:szCs w:val="22"/>
-                <w:lang w:val="en-US"/>
-              </w:rPr>
-            </w:pPr>
-            <w:r>
-              <w:rPr>
-                <w:rFonts w:ascii="Calibri" w:hAnsi="Calibri" w:eastAsia="Calibri" w:cs="Calibri"/>
-                <w:b w:val="0"/>
-                <w:bCs w:val="0"/>
-                <w:i w:val="0"/>
-                <w:iCs w:val="0"/>
-                <w:sz w:val="22"/>
-                <w:szCs w:val="22"/>
-                <w:lang w:val="en-US"/>
-              </w:rPr>
-              <w:t>• Be careful, fragile things</w:t>
-            </w:r>
-          </w:p>
-        </w:tc>
-      </w:tr>
-      <w:tr>
-        <w:tc>
-          <w:tcPr>
-            <w:tcW w:w="495" w:type="dxa"/>
-            <w:shd w:val="clear" w:color="auto" w:fill="FFFFFF" w:themeFill="background1"/>
-            <w:tcMar/>
-            <w:vAlign w:val="top"/>
-          </w:tcPr>
-          <w:p>
-            <w:pPr>
-              <w:pStyle w:val="Normal"/>
-              <w:spacing w:line="259" w:lineRule="auto"/>
-              <w:jc w:val="left"/>
-              <w:rPr>
-                <w:rFonts w:ascii="Calibri" w:hAnsi="Calibri" w:eastAsia="Calibri" w:cs="Calibri"/>
-                <w:b w:val="0"/>
-                <w:bCs w:val="0"/>
-                <w:i w:val="0"/>
-                <w:iCs w:val="0"/>
-                <w:sz w:val="22"/>
-                <w:szCs w:val="22"/>
-                <w:lang w:val="en-US"/>
-              </w:rPr>
-            </w:pPr>
-            <w:r>
-              <w:rPr>
-                <w:rFonts w:ascii="Calibri" w:hAnsi="Calibri" w:eastAsia="Calibri" w:cs="Calibri"/>
-                <w:b w:val="0"/>
-                <w:bCs w:val="0"/>
-                <w:i w:val="0"/>
-                <w:iCs w:val="0"/>
-                <w:sz w:val="22"/>
-                <w:szCs w:val="22"/>
-                <w:lang w:val="en-US"/>
-              </w:rPr>
-              <w:t>6.</w:t>
-            </w:r>
-          </w:p>
-        </w:tc>
-        <w:tc>
-          <w:tcPr>
-            <w:tcW w:w="1635" w:type="dxa"/>
-            <w:shd w:val="clear" w:color="auto" w:fill="FFFFFF" w:themeFill="background1"/>
-            <w:tcMar/>
-            <w:vAlign w:val="top"/>
-          </w:tcPr>
-          <w:p>
-            <w:pPr>
-              <w:pStyle w:val="Normal"/>
-              <w:spacing w:line="259" w:lineRule="auto"/>
-              <w:jc w:val="left"/>
-              <w:rPr>
-                <w:rFonts w:ascii="Calibri" w:hAnsi="Calibri" w:eastAsia="Calibri" w:cs="Calibri"/>
-                <w:b w:val="0"/>
-                <w:bCs w:val="0"/>
-                <w:i w:val="0"/>
-                <w:iCs w:val="0"/>
-                <w:sz w:val="22"/>
-                <w:szCs w:val="22"/>
-                <w:lang w:val="en-US"/>
-              </w:rPr>
-            </w:pPr>
-            <w:r>
-              <w:rPr>
-                <w:rFonts w:ascii="Calibri" w:hAnsi="Calibri" w:eastAsia="Calibri" w:cs="Calibri"/>
-                <w:b w:val="0"/>
-                <w:bCs w:val="0"/>
-                <w:i w:val="0"/>
-                <w:iCs w:val="0"/>
-                <w:sz w:val="22"/>
-                <w:szCs w:val="22"/>
-                <w:lang w:val="en-US"/>
-              </w:rPr>
-              <w:t>Arrival time</w:t>
-            </w:r>
-          </w:p>
-        </w:tc>
-        <w:tc>
-          <w:tcPr>
-            <w:tcW w:w="2730" w:type="dxa"/>
-            <w:shd w:val="clear" w:color="auto" w:fill="FFFFFF" w:themeFill="background1"/>
-            <w:tcMar/>
-            <w:vAlign w:val="top"/>
-          </w:tcPr>
-          <w:p>
-            <w:pPr>
-              <w:pStyle w:val="Normal"/>
-              <w:spacing w:line="259" w:lineRule="auto"/>
-              <w:jc w:val="left"/>
-              <w:rPr>
-                <w:rFonts w:ascii="Calibri" w:hAnsi="Calibri" w:eastAsia="Calibri" w:cs="Calibri"/>
-                <w:b w:val="0"/>
-                <w:bCs w:val="0"/>
-                <w:i w:val="0"/>
-                <w:iCs w:val="0"/>
-                <w:sz w:val="22"/>
-                <w:szCs w:val="22"/>
-                <w:lang w:val="en-US"/>
-              </w:rPr>
-            </w:pPr>
-            <w:r>
-              <w:rPr>
-                <w:rFonts w:ascii="Calibri" w:hAnsi="Calibri" w:eastAsia="Calibri" w:cs="Calibri"/>
-                <w:b w:val="0"/>
-                <w:bCs w:val="0"/>
-                <w:i w:val="0"/>
-                <w:iCs w:val="0"/>
-                <w:sz w:val="22"/>
-                <w:szCs w:val="22"/>
-                <w:lang w:val="en-US"/>
-              </w:rPr>
-              <w:t>•  Time that the customer wants the order to arrive</w:t>
-            </w:r>
-          </w:p>
-          <w:p>
-            <w:pPr>
-              <w:pStyle w:val="Normal"/>
-              <w:spacing w:line="259" w:lineRule="auto"/>
-              <w:jc w:val="both"/>
-              <w:rPr>
-                <w:rFonts w:ascii="Calibri" w:hAnsi="Calibri" w:eastAsia="Calibri" w:cs="Calibri"/>
-                <w:b w:val="0"/>
-                <w:bCs w:val="0"/>
-                <w:i w:val="0"/>
-                <w:iCs w:val="0"/>
-                <w:sz w:val="22"/>
-                <w:szCs w:val="22"/>
-                <w:lang w:val="en-US"/>
-              </w:rPr>
-            </w:pPr>
-          </w:p>
-        </w:tc>
-        <w:tc>
-          <w:tcPr>
-            <w:tcW w:w="2625" w:type="dxa"/>
-            <w:shd w:val="clear" w:color="auto" w:fill="FFFFFF" w:themeFill="background1"/>
-            <w:tcMar/>
-            <w:vAlign w:val="top"/>
-          </w:tcPr>
-          <w:p>
-            <w:pPr>
-              <w:pStyle w:val="Normal"/>
-              <w:spacing w:line="259" w:lineRule="auto"/>
-              <w:jc w:val="both"/>
-              <w:rPr>
-                <w:rFonts w:ascii="Calibri" w:hAnsi="Calibri" w:eastAsia="Calibri" w:cs="Calibri"/>
-                <w:b w:val="0"/>
-                <w:bCs w:val="0"/>
-                <w:i w:val="0"/>
-                <w:iCs w:val="0"/>
-                <w:sz w:val="22"/>
-                <w:szCs w:val="22"/>
-                <w:lang w:val="en-US"/>
-              </w:rPr>
-            </w:pPr>
-            <w:r>
-              <w:rPr>
-                <w:rFonts w:ascii="Calibri" w:hAnsi="Calibri" w:eastAsia="Calibri" w:cs="Calibri"/>
-                <w:b w:val="0"/>
-                <w:bCs w:val="0"/>
-                <w:i w:val="0"/>
-                <w:iCs w:val="0"/>
-                <w:sz w:val="22"/>
-                <w:szCs w:val="22"/>
-                <w:lang w:val="en-US"/>
-              </w:rPr>
-              <w:t>Time: hh:mm</w:t>
-            </w:r>
-          </w:p>
-          <w:p>
-            <w:pPr>
-              <w:pStyle w:val="Normal"/>
-              <w:spacing w:line="259" w:lineRule="auto"/>
-              <w:jc w:val="both"/>
-              <w:rPr>
-                <w:rFonts w:ascii="Calibri" w:hAnsi="Calibri" w:eastAsia="Calibri" w:cs="Calibri"/>
-                <w:b w:val="0"/>
-                <w:bCs w:val="0"/>
-                <w:i w:val="0"/>
-                <w:iCs w:val="0"/>
-                <w:sz w:val="22"/>
-                <w:szCs w:val="22"/>
-                <w:lang w:val="en-US"/>
-              </w:rPr>
-            </w:pPr>
-            <w:r>
-              <w:rPr>
-                <w:rFonts w:ascii="Calibri" w:hAnsi="Calibri" w:eastAsia="Calibri" w:cs="Calibri"/>
-                <w:b w:val="0"/>
-                <w:bCs w:val="0"/>
-                <w:i w:val="0"/>
-                <w:iCs w:val="0"/>
-                <w:sz w:val="22"/>
-                <w:szCs w:val="22"/>
-                <w:lang w:val="en-US"/>
-              </w:rPr>
-              <w:t>Date: dd/mm/yyyy</w:t>
-            </w:r>
-          </w:p>
-        </w:tc>
-        <w:tc>
-          <w:tcPr>
-            <w:tcW w:w="1860" w:type="dxa"/>
-            <w:shd w:val="clear" w:color="auto" w:fill="FFFFFF" w:themeFill="background1"/>
-            <w:tcMar/>
-            <w:vAlign w:val="top"/>
-          </w:tcPr>
-          <w:p>
-            <w:pPr>
-              <w:pStyle w:val="Normal"/>
-              <w:spacing w:line="259" w:lineRule="auto"/>
-              <w:jc w:val="left"/>
-              <w:rPr>
-                <w:rFonts w:ascii="Calibri" w:hAnsi="Calibri" w:eastAsia="Calibri" w:cs="Calibri"/>
-                <w:b w:val="0"/>
-                <w:bCs w:val="0"/>
-                <w:i w:val="0"/>
-                <w:iCs w:val="0"/>
-                <w:sz w:val="22"/>
-                <w:szCs w:val="22"/>
-                <w:lang w:val="en-US"/>
-              </w:rPr>
-            </w:pPr>
-            <w:r>
-              <w:rPr>
-                <w:rFonts w:ascii="Calibri" w:hAnsi="Calibri" w:eastAsia="Calibri" w:cs="Calibri"/>
-                <w:b w:val="0"/>
-                <w:bCs w:val="0"/>
-                <w:i w:val="0"/>
-                <w:iCs w:val="0"/>
-                <w:sz w:val="22"/>
-                <w:szCs w:val="22"/>
-                <w:lang w:val="en-US"/>
-              </w:rPr>
-              <w:t>Time: 18:04</w:t>
-            </w:r>
-            <w:r>
-              <w:br/>
-            </w:r>
-            <w:r>
-              <w:rPr>
-                <w:rFonts w:ascii="Calibri" w:hAnsi="Calibri" w:eastAsia="Calibri" w:cs="Calibri"/>
-                <w:b w:val="0"/>
-                <w:bCs w:val="0"/>
-                <w:i w:val="0"/>
-                <w:iCs w:val="0"/>
-                <w:sz w:val="22"/>
-                <w:szCs w:val="22"/>
-                <w:lang w:val="en-US"/>
-              </w:rPr>
-              <w:t>Date: 20/12/2021</w:t>
-            </w:r>
-          </w:p>
-        </w:tc>
-      </w:tr>
-    </w:tbl>
     <w:p xmlns:wp14="http://schemas.microsoft.com/office/word/2010/wordml" wp14:textId="6EC17A28">
       <w:pPr>
         <w:pStyle w:val="ListParagraph"/>

</xml_diff>